<commit_message>
new file:   .vscode/settings.json 	new file:   MEETING RELATRICE/Appunti.docx 	new file:   MEETING RELATRICE/~$ppunti.docx 	new file:   MEETING RELATRICE/~WRL0005.tmp 	modified:   PAPERS_MASTER REF.docx 	new file:   PAPERS_TOPIC/Frijters et al 2010 Mental health and labor market participation evidence from panel data models.pdf
</commit_message>
<xml_diff>
--- a/PAPERS_MASTER REF.docx
+++ b/PAPERS_MASTER REF.docx
@@ -138,23 +138,7 @@
                 <w:sz w:val="16"/>
                 <w:szCs w:val="16"/>
               </w:rPr>
-              <w:t xml:space="preserve">0: </w:t>
-            </w:r>
-            <w:proofErr w:type="gramStart"/>
-            <w:r>
-              <w:rPr>
-                <w:sz w:val="16"/>
-                <w:szCs w:val="16"/>
-              </w:rPr>
-              <w:t>very relevant</w:t>
-            </w:r>
-            <w:proofErr w:type="gramEnd"/>
-            <w:r>
-              <w:rPr>
-                <w:sz w:val="16"/>
-                <w:szCs w:val="16"/>
-              </w:rPr>
-              <w:t xml:space="preserve"> (</w:t>
+              <w:t>0: very relevant (</w:t>
             </w:r>
             <w:proofErr w:type="spellStart"/>
             <w:r>
@@ -1673,23 +1657,7 @@
                 <w:iCs/>
               </w:rPr>
               <w:lastRenderedPageBreak/>
-              <w:t xml:space="preserve">Based on their less favorable social status, we expect </w:t>
-            </w:r>
-            <w:proofErr w:type="gramStart"/>
-            <w:r>
-              <w:rPr>
-                <w:i/>
-                <w:iCs/>
-              </w:rPr>
-              <w:t>relatively high</w:t>
-            </w:r>
-            <w:proofErr w:type="gramEnd"/>
-            <w:r>
-              <w:rPr>
-                <w:i/>
-                <w:iCs/>
-              </w:rPr>
-              <w:t xml:space="preserve"> proportions of lonely older adults in the central and southern European countries of Poland, the Czech Republic, Greece, Spain, and Italy (H2)</w:t>
+              <w:t>Based on their less favorable social status, we expect relatively high proportions of lonely older adults in the central and southern European countries of Poland, the Czech Republic, Greece, Spain, and Italy (H2)</w:t>
             </w:r>
             <w:r>
               <w:t>.</w:t>
@@ -1708,13 +1676,8 @@
               <w:pStyle w:val="Puntoelenco"/>
             </w:pPr>
             <w:r>
-              <w:t>Countries are different in the size and composition of social networks. Northern countries have fewer expectations about community</w:t>
-            </w:r>
-            <w:proofErr w:type="gramStart"/>
-            <w:r>
-              <w:t xml:space="preserve">.  </w:t>
-            </w:r>
-            <w:proofErr w:type="gramEnd"/>
+              <w:t xml:space="preserve">Countries are different in the size and composition of social networks. Northern countries have fewer expectations about community.  </w:t>
+            </w:r>
             <w:r>
               <w:rPr>
                 <w:i/>
@@ -1905,15 +1868,15 @@
               <w:pStyle w:val="Puntoelenco"/>
             </w:pPr>
             <w:r>
-              <w:t xml:space="preserve">Model </w:t>
-            </w:r>
-            <w:proofErr w:type="gramStart"/>
-            <w:r>
-              <w:t>7</w:t>
-            </w:r>
-            <w:proofErr w:type="gramEnd"/>
-            <w:r>
-              <w:t xml:space="preserve"> of Table 3 provides an overview of the loneliness rate in the 14 European countries after we took into account country-level differences in demographic characteristics, wealth, health, social embeddedness, and support exchange</w:t>
+              <w:t xml:space="preserve">Model 7 of Table 3 provides an overview of the loneliness rate in the 14 European countries after we </w:t>
+            </w:r>
+            <w:proofErr w:type="gramStart"/>
+            <w:r>
+              <w:t>took into account</w:t>
+            </w:r>
+            <w:proofErr w:type="gramEnd"/>
+            <w:r>
+              <w:t xml:space="preserve"> country-level differences in demographic characteristics, wealth, health, social embeddedness, and support exchange</w:t>
             </w:r>
             <w:r>
               <w:t xml:space="preserve">. </w:t>
@@ -1947,13 +1910,8 @@
             <w:pPr>
               <w:pStyle w:val="Puntoelenco"/>
             </w:pPr>
-            <w:proofErr w:type="gramStart"/>
-            <w:r>
-              <w:t>High levels</w:t>
-            </w:r>
-            <w:proofErr w:type="gramEnd"/>
-            <w:r>
-              <w:t xml:space="preserve"> of loneliness in Spain, Italy, the Czech Republic, and Poland are largely associated with financial and health problems among their older adult population</w:t>
+            <w:r>
+              <w:t>High levels of loneliness in Spain, Italy, the Czech Republic, and Poland are largely associated with financial and health problems among their older adult population</w:t>
             </w:r>
           </w:p>
         </w:tc>
@@ -2183,15 +2141,7 @@
               <w:pStyle w:val="Puntoelenco"/>
             </w:pPr>
             <w:r>
-              <w:t xml:space="preserve">Loneliness was measured using the </w:t>
-            </w:r>
-            <w:proofErr w:type="gramStart"/>
-            <w:r>
-              <w:t>short version</w:t>
-            </w:r>
-            <w:proofErr w:type="gramEnd"/>
-            <w:r>
-              <w:t xml:space="preserve"> of the Revised-University of California, Los Angeles (R-UCLA) Loneliness Scale</w:t>
+              <w:t>Loneliness was measured using the short version of the Revised-University of California, Los Angeles (R-UCLA) Loneliness Scale</w:t>
             </w:r>
           </w:p>
           <w:p>
@@ -2281,15 +2231,7 @@
               <w:pStyle w:val="Puntoelenco"/>
             </w:pPr>
             <w:r>
-              <w:t xml:space="preserve">for </w:t>
-            </w:r>
-            <w:proofErr w:type="gramStart"/>
-            <w:r>
-              <w:t>both genders</w:t>
-            </w:r>
-            <w:proofErr w:type="gramEnd"/>
-            <w:r>
-              <w:t>, being involved in sports and social clubs, or volunteer/charity work was most strongly related to the reduced likelihood of loneliness, compared to other social activi</w:t>
+              <w:t>for both genders, being involved in sports and social clubs, or volunteer/charity work was most strongly related to the reduced likelihood of loneliness, compared to other social activi</w:t>
             </w:r>
             <w:r>
               <w:t>ties</w:t>
@@ -2953,15 +2895,7 @@
               <w:pStyle w:val="Puntoelenco"/>
             </w:pPr>
             <w:r>
-              <w:t xml:space="preserve">In our sample, the association between loneliness and cognitive impairment </w:t>
-            </w:r>
-            <w:proofErr w:type="gramStart"/>
-            <w:r>
-              <w:t>was reduced</w:t>
-            </w:r>
-            <w:proofErr w:type="gramEnd"/>
-            <w:r>
-              <w:t xml:space="preserve"> in size when accounting for risk factors such as depressive symptoms</w:t>
+              <w:t>In our sample, the association between loneliness and cognitive impairment was reduced in size when accounting for risk factors such as depressive symptoms</w:t>
             </w:r>
           </w:p>
         </w:tc>
@@ -3201,14 +3135,9 @@
             <w:r>
               <w:t xml:space="preserve">Demographic variation was substantial with the sample of the Czech elderly. The widowed, divorced, and young-old were significantly related to higher loneliness. A U-shaped association </w:t>
             </w:r>
-            <w:proofErr w:type="gramStart"/>
             <w:r>
               <w:lastRenderedPageBreak/>
-              <w:t>was identified</w:t>
-            </w:r>
-            <w:proofErr w:type="gramEnd"/>
-            <w:r>
-              <w:t xml:space="preserve"> between household size and loneliness. Loneliness was also significantly related to education levels and types of living area, but in a complex non-linear way. In contrast, there was no gender difference. Regression results indicated that poor health conditions and social environment were significantly associated with Czech elderly’s loneliness. Loneliness appeared to be linked to subjective and psychological well-being among Czech older </w:t>
+              <w:t xml:space="preserve">was identified between household size and loneliness. Loneliness was also significantly related to education levels and types of living area, but in a complex non-linear way. In contrast, there was no gender difference. Regression results indicated that poor health conditions and social environment were significantly associated with Czech elderly’s loneliness. Loneliness appeared to be linked to subjective and psychological well-being among Czech older </w:t>
             </w:r>
             <w:proofErr w:type="gramStart"/>
             <w:r>
@@ -3365,15 +3294,7 @@
               <w:pStyle w:val="Puntoelenco"/>
             </w:pPr>
             <w:r>
-              <w:t xml:space="preserve">loneliness measured with UCLA loneliness scale. Multi idem index of loneliness </w:t>
-            </w:r>
-            <w:proofErr w:type="gramStart"/>
-            <w:r>
-              <w:t>was created</w:t>
-            </w:r>
-            <w:proofErr w:type="gramEnd"/>
-            <w:r>
-              <w:t xml:space="preserve"> as the sum of responses to individual items. </w:t>
+              <w:t xml:space="preserve">loneliness measured with UCLA loneliness scale. Multi idem index of loneliness was created as the sum of responses to individual items. </w:t>
             </w:r>
           </w:p>
           <w:p>
@@ -3436,15 +3357,7 @@
               <w:pStyle w:val="Puntoelenco"/>
             </w:pPr>
             <w:r>
-              <w:t xml:space="preserve">Measure of subjective well being uses </w:t>
-            </w:r>
-            <w:proofErr w:type="gramStart"/>
-            <w:r>
-              <w:t>2</w:t>
-            </w:r>
-            <w:proofErr w:type="gramEnd"/>
-            <w:r>
-              <w:t xml:space="preserve"> indexes: CASP12 scale, life satisfaction. </w:t>
+              <w:t xml:space="preserve">Measure of subjective well being uses 2 indexes: CASP12 scale, life satisfaction. </w:t>
             </w:r>
             <w:r>
               <w:t xml:space="preserve"> </w:t>
@@ -3528,13 +3441,8 @@
               <w:pStyle w:val="Puntoelenco"/>
             </w:pPr>
             <w:r>
-              <w:t>Volume of social network and loneliness are positively associated</w:t>
-            </w:r>
-            <w:proofErr w:type="gramStart"/>
-            <w:r>
-              <w:t xml:space="preserve">.  </w:t>
-            </w:r>
-            <w:proofErr w:type="gramEnd"/>
+              <w:t xml:space="preserve">Volume of social network and loneliness are positively associated.  </w:t>
+            </w:r>
           </w:p>
           <w:p>
             <w:pPr>
@@ -3782,15 +3690,7 @@
               <w:pStyle w:val="Puntoelenco"/>
             </w:pPr>
             <w:r>
-              <w:t xml:space="preserve">Average levels of loneliness or social isolation </w:t>
-            </w:r>
-            <w:proofErr w:type="gramStart"/>
-            <w:r>
-              <w:t>were reported</w:t>
-            </w:r>
-            <w:proofErr w:type="gramEnd"/>
-            <w:r>
-              <w:t xml:space="preserve"> by a quarter and two thirds of the population, respectively.</w:t>
+              <w:t>Average levels of loneliness or social isolation were reported by a quarter and two thirds of the population, respectively.</w:t>
             </w:r>
           </w:p>
           <w:p>
@@ -3887,12 +3787,10 @@
               <w:t xml:space="preserve">Not doing voluntary or charity work, or organization, classes, groups, club </w:t>
             </w:r>
             <w:proofErr w:type="spellStart"/>
-            <w:proofErr w:type="gramStart"/>
             <w:r>
               <w:t>etc</w:t>
             </w:r>
             <w:proofErr w:type="spellEnd"/>
-            <w:proofErr w:type="gramEnd"/>
           </w:p>
           <w:p>
             <w:pPr>
@@ -4537,15 +4435,7 @@
               <w:sym w:font="Wingdings" w:char="F0E0"/>
             </w:r>
             <w:r>
-              <w:t xml:space="preserve"> results may be even stronger if collection </w:t>
-            </w:r>
-            <w:proofErr w:type="gramStart"/>
-            <w:r>
-              <w:t>was done</w:t>
-            </w:r>
-            <w:proofErr w:type="gramEnd"/>
-            <w:r>
-              <w:t xml:space="preserve"> before/after </w:t>
+              <w:t xml:space="preserve"> results may be even stronger if collection was done before/after </w:t>
             </w:r>
           </w:p>
           <w:p>
@@ -4624,28 +4514,7 @@
                 <w:szCs w:val="18"/>
               </w:rPr>
               <w:noBreakHyphen/>
-            </w:r>
-            <w:proofErr w:type="gramStart"/>
-            <w:r>
-              <w:rPr>
-                <w:rFonts w:cstheme="minorHAnsi"/>
-                <w:i/>
-                <w:iCs/>
-                <w:sz w:val="18"/>
-                <w:szCs w:val="18"/>
-              </w:rPr>
-              <w:t>19</w:t>
-            </w:r>
-            <w:proofErr w:type="gramEnd"/>
-            <w:r>
-              <w:rPr>
-                <w:rFonts w:cstheme="minorHAnsi"/>
-                <w:i/>
-                <w:iCs/>
-                <w:sz w:val="18"/>
-                <w:szCs w:val="18"/>
-              </w:rPr>
-              <w:t xml:space="preserve"> pandemic—are unpartnered and childless older adults at higher risk?</w:t>
+              <w:t>19 pandemic—are unpartnered and childless older adults at higher risk?</w:t>
             </w:r>
           </w:p>
         </w:tc>
@@ -5319,13 +5188,8 @@
                 <w:numId w:val="5"/>
               </w:numPr>
             </w:pPr>
-            <w:proofErr w:type="gramStart"/>
-            <w:r>
-              <w:t>Some</w:t>
-            </w:r>
-            <w:proofErr w:type="gramEnd"/>
-            <w:r>
-              <w:t xml:space="preserve"> countries start off less lonely than others: study the </w:t>
+            <w:r>
+              <w:t xml:space="preserve">Some countries start off less lonely than others: study the </w:t>
             </w:r>
             <w:r>
               <w:t>cross</w:t>
@@ -5357,7 +5221,6 @@
                 <w:rFonts w:cstheme="minorHAnsi"/>
                 <w:szCs w:val="14"/>
               </w:rPr>
-              <w:lastRenderedPageBreak/>
               <w:t>0</w:t>
             </w:r>
           </w:p>
@@ -5413,19 +5276,8 @@
                 <w:szCs w:val="18"/>
               </w:rPr>
               <w:noBreakHyphen/>
-            </w:r>
-            <w:proofErr w:type="gramStart"/>
-            <w:r>
-              <w:rPr>
-                <w:rFonts w:cstheme="minorHAnsi"/>
-                <w:i/>
-                <w:iCs/>
-                <w:sz w:val="18"/>
-                <w:szCs w:val="18"/>
-              </w:rPr>
               <w:t>19</w:t>
             </w:r>
-            <w:proofErr w:type="gramEnd"/>
           </w:p>
         </w:tc>
         <w:tc>
@@ -5752,15 +5604,7 @@
               <w:pStyle w:val="Puntoelenco"/>
             </w:pPr>
             <w:r>
-              <w:t xml:space="preserve">Living arrangements are </w:t>
-            </w:r>
-            <w:proofErr w:type="gramStart"/>
-            <w:r>
-              <w:t>an important factor</w:t>
-            </w:r>
-            <w:proofErr w:type="gramEnd"/>
-            <w:r>
-              <w:t xml:space="preserve"> (</w:t>
+              <w:t>Living arrangements are an important factor (</w:t>
             </w:r>
             <w:r>
               <w:rPr>
@@ -6343,23 +6187,7 @@
                 <w:rFonts w:cstheme="minorHAnsi"/>
                 <w:szCs w:val="14"/>
               </w:rPr>
-              <w:t xml:space="preserve">H1b: Both the general situation of the pandemic, approximated by the number of deceased, and the duration of stringent policy measures have a </w:t>
-            </w:r>
-            <w:proofErr w:type="gramStart"/>
-            <w:r>
-              <w:rPr>
-                <w:rFonts w:cstheme="minorHAnsi"/>
-                <w:szCs w:val="14"/>
-              </w:rPr>
-              <w:t>significant influence</w:t>
-            </w:r>
-            <w:proofErr w:type="gramEnd"/>
-            <w:r>
-              <w:rPr>
-                <w:rFonts w:cstheme="minorHAnsi"/>
-                <w:szCs w:val="14"/>
-              </w:rPr>
-              <w:t xml:space="preserve"> on older people’s well-being at the micro-level.</w:t>
+              <w:t>H1b: Both the general situation of the pandemic, approximated by the number of deceased, and the duration of stringent policy measures have a significant influence on older people’s well-being at the micro-level.</w:t>
             </w:r>
           </w:p>
           <w:p>
@@ -6530,15 +6358,7 @@
               <w:pStyle w:val="Puntoelenco"/>
             </w:pPr>
             <w:r>
-              <w:t xml:space="preserve">Loneliness </w:t>
-            </w:r>
-            <w:proofErr w:type="gramStart"/>
-            <w:r>
-              <w:t>was assessed</w:t>
-            </w:r>
-            <w:proofErr w:type="gramEnd"/>
-            <w:r>
-              <w:t xml:space="preserve"> using the three-item loneliness scale. </w:t>
+              <w:t xml:space="preserve">Loneliness was assessed using the three-item loneliness scale. </w:t>
             </w:r>
           </w:p>
           <w:p>
@@ -7055,15 +6875,7 @@
               <w:pStyle w:val="Puntoelenco"/>
             </w:pPr>
             <w:r>
-              <w:t xml:space="preserve">two domains of the social network form the </w:t>
-            </w:r>
-            <w:proofErr w:type="gramStart"/>
-            <w:r>
-              <w:t>most likely determinants</w:t>
-            </w:r>
-            <w:proofErr w:type="gramEnd"/>
-            <w:r>
-              <w:t xml:space="preserve"> of loneliness among older adults</w:t>
+              <w:t>two domains of the social network form the most likely determinants of loneliness among older adults</w:t>
             </w:r>
             <w:r>
               <w:t>:</w:t>
@@ -7367,13 +7179,8 @@
             </w:pPr>
             <w:r>
               <w:lastRenderedPageBreak/>
-              <w:t xml:space="preserve">Method not </w:t>
-            </w:r>
-            <w:proofErr w:type="gramStart"/>
-            <w:r>
-              <w:t>very good</w:t>
-            </w:r>
-            <w:proofErr w:type="gramEnd"/>
+              <w:t>Method not very good</w:t>
+            </w:r>
             <w:r>
               <w:t>: uses differences in R^2 to determine if a model is better than the other.</w:t>
             </w:r>
@@ -7383,13 +7190,8 @@
               <w:pStyle w:val="Puntoelenco"/>
             </w:pPr>
             <w:r>
-              <w:t>Overall, they find subjective measures to be better predictors of loneliness than objective measures</w:t>
-            </w:r>
-            <w:proofErr w:type="gramStart"/>
-            <w:r>
-              <w:t xml:space="preserve">.  </w:t>
-            </w:r>
-            <w:proofErr w:type="gramEnd"/>
+              <w:t xml:space="preserve">Overall, they find subjective measures to be better predictors of loneliness than objective measures.  </w:t>
+            </w:r>
           </w:p>
           <w:p>
             <w:pPr>
@@ -7905,15 +7707,7 @@
               <w:pStyle w:val="Puntoelenco"/>
             </w:pPr>
             <w:r>
-              <w:t xml:space="preserve">However, the instrumental variables (IV) estimators do not make clear if the influence of social capital on health could </w:t>
-            </w:r>
-            <w:proofErr w:type="gramStart"/>
-            <w:r>
-              <w:t>be overestimated</w:t>
-            </w:r>
-            <w:proofErr w:type="gramEnd"/>
-            <w:r>
-              <w:t xml:space="preserve"> (Folland, 2007), underestimated (Rocco &amp; </w:t>
+              <w:t xml:space="preserve">However, the instrumental variables (IV) estimators do not make clear if the influence of social capital on health could be overestimated (Folland, 2007), underestimated (Rocco &amp; </w:t>
             </w:r>
             <w:proofErr w:type="spellStart"/>
             <w:r>
@@ -8327,15 +8121,7 @@
               <w:pStyle w:val="Puntoelenco"/>
             </w:pPr>
             <w:r>
-              <w:t xml:space="preserve">No significant effect </w:t>
-            </w:r>
-            <w:proofErr w:type="gramStart"/>
-            <w:r>
-              <w:t>was ever found</w:t>
-            </w:r>
-            <w:proofErr w:type="gramEnd"/>
-            <w:r>
-              <w:t xml:space="preserve"> here in the case of low grip strength</w:t>
+              <w:t>No significant effect was ever found here in the case of low grip strength</w:t>
             </w:r>
             <w:r>
               <w:t>.</w:t>
@@ -8372,15 +8158,7 @@
               <w:pStyle w:val="Puntoelenco"/>
             </w:pPr>
             <w:r>
-              <w:t xml:space="preserve">According to robustness checks based on changes in cutpoints in health measures, it appeared in </w:t>
-            </w:r>
-            <w:proofErr w:type="gramStart"/>
-            <w:r>
-              <w:t>some</w:t>
-            </w:r>
-            <w:proofErr w:type="gramEnd"/>
-            <w:r>
-              <w:t xml:space="preserve"> cases that social participation may have decreasing returns on health</w:t>
+              <w:t>According to robustness checks based on changes in cutpoints in health measures, it appeared in some cases that social participation may have decreasing returns on health</w:t>
             </w:r>
             <w:r>
               <w:t xml:space="preserve">. </w:t>
@@ -8405,14 +8183,9 @@
             <w:pPr>
               <w:pStyle w:val="Puntoelenco"/>
             </w:pPr>
-            <w:proofErr w:type="gramStart"/>
             <w:r>
               <w:lastRenderedPageBreak/>
-              <w:t>Very good</w:t>
-            </w:r>
-            <w:proofErr w:type="gramEnd"/>
-            <w:r>
-              <w:t xml:space="preserve"> paper. </w:t>
+              <w:t xml:space="preserve">Very good paper. </w:t>
             </w:r>
           </w:p>
           <w:p>
@@ -8540,15 +8313,7 @@
               <w:pStyle w:val="Puntoelenco"/>
             </w:pPr>
             <w:r>
-              <w:t xml:space="preserve">All models </w:t>
-            </w:r>
-            <w:proofErr w:type="gramStart"/>
-            <w:r>
-              <w:t>were estimated</w:t>
-            </w:r>
-            <w:proofErr w:type="gramEnd"/>
-            <w:r>
-              <w:t xml:space="preserve"> using Full Information Maximum Likelihood estimation with robust standard errors</w:t>
+              <w:t>All models were estimated using Full Information Maximum Likelihood estimation with robust standard errors</w:t>
             </w:r>
           </w:p>
         </w:tc>
@@ -8838,15 +8603,7 @@
               <w:pStyle w:val="Puntoelenco"/>
             </w:pPr>
             <w:r>
-              <w:t xml:space="preserve">Data </w:t>
-            </w:r>
-            <w:proofErr w:type="gramStart"/>
-            <w:r>
-              <w:t>mainly come</w:t>
-            </w:r>
-            <w:proofErr w:type="gramEnd"/>
-            <w:r>
-              <w:t xml:space="preserve"> from the 2002, 2004, 2006 waves of the Health and Retirement Study (HRS)</w:t>
+              <w:t>Data mainly come from the 2002, 2004, 2006 waves of the Health and Retirement Study (HRS)</w:t>
             </w:r>
           </w:p>
           <w:p>
@@ -9033,23 +8790,7 @@
                 <w:b/>
                 <w:bCs/>
               </w:rPr>
-              <w:t xml:space="preserve">However, because loneliness and health status </w:t>
-            </w:r>
-            <w:proofErr w:type="gramStart"/>
-            <w:r>
-              <w:rPr>
-                <w:b/>
-                <w:bCs/>
-              </w:rPr>
-              <w:t>were measured</w:t>
-            </w:r>
-            <w:proofErr w:type="gramEnd"/>
-            <w:r>
-              <w:rPr>
-                <w:b/>
-                <w:bCs/>
-              </w:rPr>
-              <w:t xml:space="preserve"> at the same time, the causal directions between them cannot be established</w:t>
+              <w:t>However, because loneliness and health status were measured at the same time, the causal directions between them cannot be established</w:t>
             </w:r>
             <w:r>
               <w:t xml:space="preserve">. For this </w:t>
@@ -9306,15 +9047,7 @@
             </w:pPr>
             <w:r>
               <w:lastRenderedPageBreak/>
-              <w:t xml:space="preserve">Introductory literature review of the effect of loneliness is </w:t>
-            </w:r>
-            <w:proofErr w:type="gramStart"/>
-            <w:r>
-              <w:t>very good</w:t>
-            </w:r>
-            <w:proofErr w:type="gramEnd"/>
-            <w:r>
-              <w:t xml:space="preserve">: both biological and behavioral references. Use them. </w:t>
+              <w:t xml:space="preserve">Introductory literature review of the effect of loneliness is very good: both biological and behavioral references. Use them. </w:t>
             </w:r>
           </w:p>
           <w:p>
@@ -9358,55 +9091,23 @@
                 <w:i/>
                 <w:iCs/>
               </w:rPr>
-              <w:t xml:space="preserve">This study used a 3-item composite index of loneliness which has </w:t>
-            </w:r>
-            <w:proofErr w:type="gramStart"/>
+              <w:t xml:space="preserve">This study used a 3-item composite index of loneliness which has been shown to have good validity and reliability (Hughes et al., 2004). This measure is an important improvement over previous studies on the </w:t>
+            </w:r>
+            <w:proofErr w:type="spellStart"/>
             <w:r>
               <w:rPr>
                 <w:i/>
                 <w:iCs/>
               </w:rPr>
-              <w:t>been shown</w:t>
-            </w:r>
-            <w:proofErr w:type="gramEnd"/>
+              <w:t>lonelinessemortality</w:t>
+            </w:r>
+            <w:proofErr w:type="spellEnd"/>
             <w:r>
               <w:rPr>
                 <w:i/>
                 <w:iCs/>
               </w:rPr>
-              <w:t xml:space="preserve"> to have good validity and reliability (Hughes et al., 2004). This measure is an important improvement over previous studies on the </w:t>
-            </w:r>
-            <w:proofErr w:type="spellStart"/>
-            <w:r>
-              <w:rPr>
-                <w:i/>
-                <w:iCs/>
-              </w:rPr>
-              <w:t>lonelinessemortality</w:t>
-            </w:r>
-            <w:proofErr w:type="spellEnd"/>
-            <w:r>
-              <w:rPr>
-                <w:i/>
-                <w:iCs/>
-              </w:rPr>
-              <w:t xml:space="preserve"> relationship that measured loneliness with a single item asking respondents whether and/or how often they felt lonely. Specifically, our 3-item measure avoids use of the term “lonely” or “loneliness” and thus avoids </w:t>
-            </w:r>
-            <w:proofErr w:type="gramStart"/>
-            <w:r>
-              <w:rPr>
-                <w:i/>
-                <w:iCs/>
-              </w:rPr>
-              <w:t>much</w:t>
-            </w:r>
-            <w:proofErr w:type="gramEnd"/>
-            <w:r>
-              <w:rPr>
-                <w:i/>
-                <w:iCs/>
-              </w:rPr>
-              <w:t xml:space="preserve"> of the stigma associated with and consequent underestimation of loneliness. Nevertheless, the fact that mean loneliness levels were higher in 2006 than in 2002 and 2004, and that this difference corresponded to a change from an interview-based to a </w:t>
+              <w:t xml:space="preserve"> relationship that measured loneliness with a single item asking respondents whether and/or how often they felt lonely. Specifically, our 3-item measure avoids use of the term “lonely” or “loneliness” and thus avoids much of the stigma associated with and consequent underestimation of loneliness. Nevertheless, the fact that mean loneliness levels were higher in 2006 than in 2002 and 2004, and that this difference corresponded to a change from an interview-based to a </w:t>
             </w:r>
             <w:proofErr w:type="spellStart"/>
             <w:r>
@@ -9603,13 +9304,8 @@
               <w:ind w:left="720"/>
             </w:pPr>
             <w:r>
-              <w:t xml:space="preserve">Second, the health outcomes included by previous studies </w:t>
-            </w:r>
-            <w:proofErr w:type="gramStart"/>
-            <w:r>
-              <w:t>were limited</w:t>
-            </w:r>
-            <w:proofErr w:type="gramEnd"/>
+              <w:t>Second, the health outcomes included by previous studies were limited</w:t>
+            </w:r>
             <w:r>
               <w:t xml:space="preserve"> (self-reported)</w:t>
             </w:r>
@@ -9814,15 +9510,7 @@
               <w:pStyle w:val="Puntoelenco"/>
             </w:pPr>
             <w:r>
-              <w:t xml:space="preserve">intercorrelation between bonding and bridging social capital </w:t>
-            </w:r>
-            <w:proofErr w:type="gramStart"/>
-            <w:r>
-              <w:t>was assessed</w:t>
-            </w:r>
-            <w:proofErr w:type="gramEnd"/>
-            <w:r>
-              <w:t xml:space="preserve"> by Cramér’s V. </w:t>
+              <w:t xml:space="preserve">intercorrelation between bonding and bridging social capital was assessed by Cramér’s V. </w:t>
             </w:r>
           </w:p>
           <w:p>
@@ -10211,15 +9899,7 @@
               <w:t xml:space="preserve">Definition. </w:t>
             </w:r>
             <w:r>
-              <w:t xml:space="preserve">Mental health can </w:t>
-            </w:r>
-            <w:proofErr w:type="gramStart"/>
-            <w:r>
-              <w:t>be defined</w:t>
-            </w:r>
-            <w:proofErr w:type="gramEnd"/>
-            <w:r>
-              <w:t xml:space="preserve"> as “a state of well-being in which an individual realizes his or her own abilities, can cope with the normal stresses of life, can work productively and is able to make a contribution to his or her community” (WHO, 2014). It is more than simply an absence of symptoms and </w:t>
+              <w:t xml:space="preserve">Mental health can be defined as “a state of well-being in which an individual realizes his or her own abilities, can cope with the normal stresses of life, can work productively and is able to make a contribution to his or her community” (WHO, 2014). It is more than simply an absence of symptoms and </w:t>
             </w:r>
             <w:proofErr w:type="gramStart"/>
             <w:r>
@@ -10572,15 +10252,7 @@
               <w:pStyle w:val="Puntoelenco"/>
             </w:pPr>
             <w:r>
-              <w:t xml:space="preserve">Models </w:t>
-            </w:r>
-            <w:proofErr w:type="gramStart"/>
-            <w:r>
-              <w:t>were run</w:t>
-            </w:r>
-            <w:proofErr w:type="gramEnd"/>
-            <w:r>
-              <w:t xml:space="preserve"> for 50,000 iterations, following a 2000 iteration burn-in, which was sufficient for all parameters to converge to a non-trending distribution, with an effective sample size of &gt;400. Hierarchical centering was used to accelerate </w:t>
+              <w:t xml:space="preserve">Models were run for 50,000 iterations, following a 2000 iteration burn-in, which was sufficient for all parameters to converge to a non-trending distribution, with an effective sample size of &gt;400. Hierarchical centering was used to accelerate </w:t>
             </w:r>
             <w:proofErr w:type="gramStart"/>
             <w:r>
@@ -10638,15 +10310,7 @@
               <w:pStyle w:val="Puntoelenco"/>
             </w:pPr>
             <w:r>
-              <w:t xml:space="preserve">Curious finding: recessions during formative years may </w:t>
-            </w:r>
-            <w:proofErr w:type="gramStart"/>
-            <w:r>
-              <w:t>be followed</w:t>
-            </w:r>
-            <w:proofErr w:type="gramEnd"/>
-            <w:r>
-              <w:t xml:space="preserve"> by improvement in individual MH in future years, otherwise not observed. </w:t>
+              <w:t xml:space="preserve">Curious finding: recessions during formative years may be followed by improvement in individual MH in future years, otherwise not observed. </w:t>
             </w:r>
           </w:p>
           <w:p>
@@ -10694,13 +10358,8 @@
             <w:r>
               <w:t xml:space="preserve"> </w:t>
             </w:r>
-            <w:proofErr w:type="gramStart"/>
-            <w:r>
-              <w:t>some</w:t>
-            </w:r>
-            <w:proofErr w:type="gramEnd"/>
-            <w:r>
-              <w:t xml:space="preserve"> individuals consistently have better mental health than others</w:t>
+            <w:r>
+              <w:t>some individuals consistently have better mental health than others</w:t>
             </w:r>
           </w:p>
           <w:p>
@@ -10734,15 +10393,7 @@
               <w:pStyle w:val="Puntoelenco"/>
             </w:pPr>
             <w:r>
-              <w:t xml:space="preserve">In model-4 onwards, the linear component of the age effect </w:t>
-            </w:r>
-            <w:proofErr w:type="gramStart"/>
-            <w:r>
-              <w:t>was allowed</w:t>
-            </w:r>
-            <w:proofErr w:type="gramEnd"/>
-            <w:r>
-              <w:t xml:space="preserve"> to vary between individuals. </w:t>
+              <w:t xml:space="preserve">In model-4 onwards, the linear component of the age effect was allowed to vary between individuals. </w:t>
             </w:r>
           </w:p>
           <w:p>
@@ -10751,15 +10402,7 @@
               <w:ind w:left="720"/>
             </w:pPr>
             <w:r>
-              <w:t xml:space="preserve">Individuals </w:t>
-            </w:r>
-            <w:proofErr w:type="gramStart"/>
-            <w:r>
-              <w:t>vary greatly, and</w:t>
-            </w:r>
-            <w:proofErr w:type="gramEnd"/>
-            <w:r>
-              <w:t xml:space="preserve"> increasingly vary as they age e whilst some remain relatively mentally healthy (or improve in health), others deteriorate (perhaps because of age-related problems like dementia), producing a ‘fanning out’ of mental distress levels over the life-course.</w:t>
+              <w:t>Individuals vary greatly, and increasingly vary as they age e whilst some remain relatively mentally healthy (or improve in health), others deteriorate (perhaps because of age-related problems like dementia), producing a ‘fanning out’ of mental distress levels over the life-course.</w:t>
             </w:r>
           </w:p>
           <w:p>
@@ -10926,13 +10569,8 @@
             <w:pPr>
               <w:pStyle w:val="Puntoelenco"/>
             </w:pPr>
-            <w:proofErr w:type="gramStart"/>
-            <w:r>
-              <w:t>Can loneliness be predicted by socio-demographic, health and social characteristics</w:t>
-            </w:r>
-            <w:proofErr w:type="gramEnd"/>
-            <w:r>
-              <w:t xml:space="preserve"> other than age?</w:t>
+            <w:r>
+              <w:t>Can loneliness be predicted by socio-demographic, health and social characteristics other than age?</w:t>
             </w:r>
           </w:p>
           <w:p>
@@ -11039,15 +10677,7 @@
               <w:pStyle w:val="Puntoelenco"/>
             </w:pPr>
             <w:r>
-              <w:t xml:space="preserve">Loneliness </w:t>
-            </w:r>
-            <w:proofErr w:type="gramStart"/>
-            <w:r>
-              <w:t>was used</w:t>
-            </w:r>
-            <w:proofErr w:type="gramEnd"/>
-            <w:r>
-              <w:t xml:space="preserve"> as the outcome variable</w:t>
+              <w:t>Loneliness was used as the outcome variable</w:t>
             </w:r>
             <w:r>
               <w:t xml:space="preserve">. </w:t>
@@ -11299,13 +10929,8 @@
             <w:pPr>
               <w:pStyle w:val="Puntoelenco"/>
             </w:pPr>
-            <w:proofErr w:type="gramStart"/>
-            <w:r>
-              <w:t>39</w:t>
-            </w:r>
-            <w:proofErr w:type="gramEnd"/>
-            <w:r>
-              <w:t xml:space="preserve"> studies were included in the review: 31 crosssectional and 8 cohort studies</w:t>
+            <w:r>
+              <w:t>39 studies were included in the review: 31 crosssectional and 8 cohort studies</w:t>
             </w:r>
           </w:p>
         </w:tc>
@@ -11424,24 +11049,35 @@
               <w:sym w:font="Wingdings" w:char="F0E0"/>
             </w:r>
             <w:r>
-              <w:t xml:space="preserve"> depression, anxiety, PTSD, </w:t>
-            </w:r>
-            <w:proofErr w:type="gramStart"/>
-            <w:r>
-              <w:t>etc.</w:t>
-            </w:r>
-            <w:proofErr w:type="gramEnd"/>
-          </w:p>
-          <w:p>
-            <w:pPr>
-              <w:pStyle w:val="Puntoelenco"/>
-            </w:pPr>
-            <w:r>
-              <w:t xml:space="preserve">Only studies which used validated scales to measure social cohesion </w:t>
-            </w:r>
-            <w:proofErr w:type="gramStart"/>
-            <w:r>
-              <w:t>were included</w:t>
+              <w:t xml:space="preserve"> depression, anxiety, PTSD, etc.</w:t>
+            </w:r>
+          </w:p>
+          <w:p>
+            <w:pPr>
+              <w:pStyle w:val="Puntoelenco"/>
+            </w:pPr>
+            <w:r>
+              <w:t xml:space="preserve">Only studies which used validated scales to measure social cohesion were included. </w:t>
+            </w:r>
+          </w:p>
+          <w:p>
+            <w:pPr>
+              <w:pStyle w:val="Puntoelenco"/>
+            </w:pPr>
+            <w:r>
+              <w:t xml:space="preserve">No studies on psychosis, drug, alcohol and suicide. </w:t>
+            </w:r>
+          </w:p>
+          <w:p>
+            <w:pPr>
+              <w:pStyle w:val="Puntoelenco"/>
+            </w:pPr>
+            <w:r>
+              <w:t xml:space="preserve">No children </w:t>
+            </w:r>
+            <w:proofErr w:type="gramStart"/>
+            <w:r>
+              <w:t>studies</w:t>
             </w:r>
             <w:proofErr w:type="gramEnd"/>
             <w:r>
@@ -11453,326 +11089,273 @@
               <w:pStyle w:val="Puntoelenco"/>
             </w:pPr>
             <w:r>
-              <w:t xml:space="preserve">No studies on psychosis, drug, alcohol and suicide. </w:t>
-            </w:r>
-          </w:p>
-          <w:p>
-            <w:pPr>
-              <w:pStyle w:val="Puntoelenco"/>
-            </w:pPr>
-            <w:r>
-              <w:t xml:space="preserve">No children </w:t>
+              <w:t xml:space="preserve">Data manually extracted and summarized in tables. </w:t>
+            </w:r>
+          </w:p>
+          <w:p>
+            <w:pPr>
+              <w:pStyle w:val="Puntoelenco"/>
+            </w:pPr>
+            <w:r>
+              <w:t>The studies were too heterogeneous to enable a meta-analysis</w:t>
+            </w:r>
+            <w:r>
+              <w:t xml:space="preserve">. Instead, analyze a subgroup. </w:t>
+            </w:r>
+          </w:p>
+          <w:p>
+            <w:pPr>
+              <w:pStyle w:val="Puntoelenco"/>
+              <w:ind w:left="720"/>
+            </w:pPr>
+            <w:r>
+              <w:t>The results were divided into whether higher social capital was significantly (p</w:t>
+            </w:r>
+            <w:r>
+              <w:t>&lt;0.05</w:t>
+            </w:r>
+            <w:r>
+              <w:t xml:space="preserve">) </w:t>
+            </w:r>
+            <w:r>
+              <w:t xml:space="preserve">associated with lower </w:t>
+            </w:r>
+            <w:proofErr w:type="spellStart"/>
+            <w:r>
+              <w:t>CMD</w:t>
+            </w:r>
+            <w:proofErr w:type="spellEnd"/>
+            <w:r>
+              <w:t xml:space="preserve"> (a</w:t>
+            </w:r>
+            <w:r>
+              <w:t xml:space="preserve"> </w:t>
+            </w:r>
+            <w:r>
+              <w:t xml:space="preserve">negative association labelled−), whether there was no association (labelled/), or whether higher social capital was significantly associated with higher </w:t>
+            </w:r>
+            <w:proofErr w:type="spellStart"/>
+            <w:r>
+              <w:t>CMD</w:t>
+            </w:r>
+            <w:proofErr w:type="spellEnd"/>
+            <w:r>
+              <w:t xml:space="preserve"> (a positive association labelled+</w:t>
+            </w:r>
+            <w:proofErr w:type="gramStart"/>
+            <w:r>
+              <w:t>), and</w:t>
+            </w:r>
+            <w:proofErr w:type="gramEnd"/>
+            <w:r>
+              <w:t xml:space="preserve"> presented separately for cross-sectional and cohort studies</w:t>
+            </w:r>
+            <w:r>
+              <w:t>.</w:t>
+            </w:r>
+          </w:p>
+          <w:p>
+            <w:pPr>
+              <w:pStyle w:val="Puntoelenco"/>
+            </w:pPr>
+            <w:r>
+              <w:t xml:space="preserve">39 studies were included in the review: 31 crosssectional and 8 cohort </w:t>
             </w:r>
             <w:proofErr w:type="gramStart"/>
             <w:r>
               <w:t>studies</w:t>
             </w:r>
             <w:proofErr w:type="gramEnd"/>
+          </w:p>
+          <w:p>
+            <w:pPr>
+              <w:pStyle w:val="Puntoelenco"/>
+            </w:pPr>
+            <w:proofErr w:type="spellStart"/>
+            <w:r>
+              <w:t>ICSC</w:t>
+            </w:r>
+            <w:proofErr w:type="spellEnd"/>
+            <w:r>
+              <w:t xml:space="preserve"> = individual level cognitive social capital </w:t>
+            </w:r>
+          </w:p>
+          <w:p>
+            <w:pPr>
+              <w:pStyle w:val="Puntoelenco"/>
+            </w:pPr>
+            <w:r>
+              <w:t xml:space="preserve">The effect estimates were divided into </w:t>
+            </w:r>
+            <w:proofErr w:type="spellStart"/>
+            <w:r>
+              <w:t>ICSC</w:t>
+            </w:r>
+            <w:proofErr w:type="spellEnd"/>
+            <w:r>
+              <w:t>, individual level structural (</w:t>
+            </w:r>
+            <w:proofErr w:type="spellStart"/>
+            <w:r>
+              <w:t>ISSC</w:t>
+            </w:r>
+            <w:proofErr w:type="spellEnd"/>
+            <w:r>
+              <w:t>), ecological level cognitive (</w:t>
+            </w:r>
+            <w:proofErr w:type="spellStart"/>
+            <w:r>
+              <w:t>ECSC</w:t>
+            </w:r>
+            <w:proofErr w:type="spellEnd"/>
+            <w:r>
+              <w:t>) and ecological level structural (</w:t>
+            </w:r>
+            <w:proofErr w:type="spellStart"/>
+            <w:r>
+              <w:t>ESSC</w:t>
+            </w:r>
+            <w:proofErr w:type="spellEnd"/>
+            <w:r>
+              <w:t>) social capital.</w:t>
+            </w:r>
+          </w:p>
+          <w:p>
+            <w:pPr>
+              <w:pStyle w:val="Puntoelenco"/>
+              <w:numPr>
+                <w:ilvl w:val="0"/>
+                <w:numId w:val="0"/>
+              </w:numPr>
+              <w:ind w:left="360" w:hanging="360"/>
+            </w:pPr>
+          </w:p>
+          <w:p>
+            <w:pPr>
+              <w:pStyle w:val="Puntoelenco"/>
+              <w:numPr>
+                <w:ilvl w:val="0"/>
+                <w:numId w:val="0"/>
+              </w:numPr>
+              <w:ind w:left="360" w:hanging="360"/>
+            </w:pPr>
+            <w:r>
+              <w:t>Results:</w:t>
+            </w:r>
+          </w:p>
+          <w:p>
+            <w:pPr>
+              <w:pStyle w:val="Puntoelenco"/>
+            </w:pPr>
+            <w:r>
+              <w:t>There is strong evidence that</w:t>
+            </w:r>
+            <w:r>
+              <w:t xml:space="preserve"> </w:t>
+            </w:r>
+            <w:r>
+              <w:t xml:space="preserve">high </w:t>
+            </w:r>
+            <w:proofErr w:type="spellStart"/>
+            <w:r>
+              <w:t>ICSC</w:t>
+            </w:r>
+            <w:proofErr w:type="spellEnd"/>
+            <w:r>
+              <w:t xml:space="preserve"> is associated with reduced risk of </w:t>
+            </w:r>
+            <w:proofErr w:type="spellStart"/>
+            <w:proofErr w:type="gramStart"/>
+            <w:r>
+              <w:t>CMD</w:t>
+            </w:r>
+            <w:proofErr w:type="spellEnd"/>
+            <w:proofErr w:type="gramEnd"/>
+          </w:p>
+          <w:p>
+            <w:pPr>
+              <w:pStyle w:val="Puntoelenco"/>
+            </w:pPr>
+            <w:r>
+              <w:t xml:space="preserve">The results for </w:t>
+            </w:r>
+            <w:proofErr w:type="spellStart"/>
+            <w:r>
+              <w:t>ISSC</w:t>
+            </w:r>
+            <w:proofErr w:type="spellEnd"/>
+            <w:r>
+              <w:t xml:space="preserve"> were more varied.</w:t>
+            </w:r>
+            <w:r>
+              <w:t xml:space="preserve"> </w:t>
+            </w:r>
+            <w:r>
+              <w:t xml:space="preserve">The six effect estimates from four cohort studies were inconclusive, with a roughly equal distribution of a positive association with </w:t>
+            </w:r>
+            <w:proofErr w:type="spellStart"/>
+            <w:r>
+              <w:t>CMD</w:t>
+            </w:r>
+            <w:proofErr w:type="spellEnd"/>
+            <w:r>
+              <w:t xml:space="preserve"> and no association.</w:t>
+            </w:r>
+          </w:p>
+          <w:p>
+            <w:pPr>
+              <w:pStyle w:val="Puntoelenco"/>
+            </w:pPr>
+            <w:r>
+              <w:t>A total of nine studies measured ESC, seven of which were cross-sectional and two cohorts</w:t>
+            </w:r>
             <w:r>
               <w:t xml:space="preserve">. </w:t>
             </w:r>
-          </w:p>
-          <w:p>
-            <w:pPr>
-              <w:pStyle w:val="Puntoelenco"/>
-            </w:pPr>
-            <w:r>
-              <w:t xml:space="preserve">Data manually extracted and summarized in tables. </w:t>
-            </w:r>
-          </w:p>
-          <w:p>
-            <w:pPr>
-              <w:pStyle w:val="Puntoelenco"/>
-            </w:pPr>
-            <w:r>
-              <w:t>The studies were too heterogeneous to enable a meta-analysis</w:t>
-            </w:r>
-            <w:r>
-              <w:t xml:space="preserve">. Instead, analyze a subgroup. </w:t>
-            </w:r>
-          </w:p>
-          <w:p>
-            <w:pPr>
-              <w:pStyle w:val="Puntoelenco"/>
-              <w:ind w:left="720"/>
-            </w:pPr>
-            <w:r>
-              <w:t>The results were divided into whether higher social capital was significantly (p</w:t>
-            </w:r>
-            <w:r>
-              <w:t>&lt;0.05</w:t>
-            </w:r>
-            <w:r>
-              <w:t xml:space="preserve">) </w:t>
-            </w:r>
-            <w:r>
-              <w:t xml:space="preserve">associated with lower </w:t>
+            <w:r>
+              <w:t xml:space="preserve">The cross-sectional studies provided strong evidence that higher </w:t>
             </w:r>
             <w:proofErr w:type="spellStart"/>
             <w:r>
-              <w:t>CMD</w:t>
+              <w:t>ECSC</w:t>
             </w:r>
             <w:proofErr w:type="spellEnd"/>
             <w:r>
-              <w:t xml:space="preserve"> (a</w:t>
+              <w:t xml:space="preserve"> is associated with lower</w:t>
             </w:r>
             <w:r>
               <w:t xml:space="preserve"> </w:t>
             </w:r>
             <w:r>
-              <w:t xml:space="preserve">negative association labelled−), whether there was no association (labelled/), or whether higher social capital was significantly associated with higher </w:t>
+              <w:t>risk of CMD</w:t>
+            </w:r>
+            <w:r>
+              <w:t>.</w:t>
+            </w:r>
+          </w:p>
+          <w:p>
+            <w:pPr>
+              <w:pStyle w:val="Puntoelenco"/>
+            </w:pPr>
+            <w:r>
+              <w:t xml:space="preserve">For </w:t>
             </w:r>
             <w:proofErr w:type="spellStart"/>
             <w:r>
-              <w:t>CMD</w:t>
+              <w:t>ESSC</w:t>
             </w:r>
             <w:proofErr w:type="spellEnd"/>
             <w:r>
-              <w:t xml:space="preserve"> (a positive association labelled+</w:t>
-            </w:r>
-            <w:proofErr w:type="gramStart"/>
-            <w:r>
-              <w:t>), and</w:t>
-            </w:r>
-            <w:proofErr w:type="gramEnd"/>
-            <w:r>
-              <w:t xml:space="preserve"> presented separately for cross-sectional and cohort studies</w:t>
-            </w:r>
-            <w:r>
-              <w:t>.</w:t>
-            </w:r>
-          </w:p>
-          <w:p>
-            <w:pPr>
-              <w:pStyle w:val="Puntoelenco"/>
-            </w:pPr>
-            <w:r>
-              <w:t xml:space="preserve">39 studies were included in the review: 31 crosssectional and 8 cohort </w:t>
-            </w:r>
-            <w:proofErr w:type="gramStart"/>
-            <w:r>
-              <w:t>studies</w:t>
-            </w:r>
-            <w:proofErr w:type="gramEnd"/>
-          </w:p>
-          <w:p>
-            <w:pPr>
-              <w:pStyle w:val="Puntoelenco"/>
-            </w:pPr>
+              <w:t xml:space="preserve">, a similar pattern as for </w:t>
+            </w:r>
             <w:proofErr w:type="spellStart"/>
             <w:r>
-              <w:t>ICSC</w:t>
+              <w:t>ISSC</w:t>
             </w:r>
             <w:proofErr w:type="spellEnd"/>
             <w:r>
-              <w:t xml:space="preserve"> = individual level cognitive social capital </w:t>
-            </w:r>
-          </w:p>
-          <w:p>
-            <w:pPr>
-              <w:pStyle w:val="Puntoelenco"/>
-            </w:pPr>
-            <w:r>
-              <w:t xml:space="preserve">The effect estimates </w:t>
-            </w:r>
-            <w:proofErr w:type="gramStart"/>
-            <w:r>
-              <w:t>were divided</w:t>
-            </w:r>
-            <w:proofErr w:type="gramEnd"/>
-            <w:r>
-              <w:t xml:space="preserve"> into </w:t>
-            </w:r>
-            <w:proofErr w:type="spellStart"/>
-            <w:r>
-              <w:t>ICSC</w:t>
-            </w:r>
-            <w:proofErr w:type="spellEnd"/>
-            <w:r>
-              <w:t>, individual level structural (</w:t>
-            </w:r>
-            <w:proofErr w:type="spellStart"/>
-            <w:r>
-              <w:t>ISSC</w:t>
-            </w:r>
-            <w:proofErr w:type="spellEnd"/>
-            <w:r>
-              <w:t>), ecological level cognitive (</w:t>
-            </w:r>
-            <w:proofErr w:type="spellStart"/>
-            <w:r>
-              <w:t>ECSC</w:t>
-            </w:r>
-            <w:proofErr w:type="spellEnd"/>
-            <w:r>
-              <w:t>) and ecological level structural (</w:t>
-            </w:r>
-            <w:proofErr w:type="spellStart"/>
-            <w:r>
-              <w:t>ESSC</w:t>
-            </w:r>
-            <w:proofErr w:type="spellEnd"/>
-            <w:r>
-              <w:t>) social capital.</w:t>
-            </w:r>
-          </w:p>
-          <w:p>
-            <w:pPr>
-              <w:pStyle w:val="Puntoelenco"/>
-              <w:numPr>
-                <w:ilvl w:val="0"/>
-                <w:numId w:val="0"/>
-              </w:numPr>
-              <w:ind w:left="360" w:hanging="360"/>
-            </w:pPr>
-          </w:p>
-          <w:p>
-            <w:pPr>
-              <w:pStyle w:val="Puntoelenco"/>
-              <w:numPr>
-                <w:ilvl w:val="0"/>
-                <w:numId w:val="0"/>
-              </w:numPr>
-              <w:ind w:left="360" w:hanging="360"/>
-            </w:pPr>
-            <w:r>
-              <w:t>Results:</w:t>
-            </w:r>
-          </w:p>
-          <w:p>
-            <w:pPr>
-              <w:pStyle w:val="Puntoelenco"/>
-            </w:pPr>
-            <w:r>
-              <w:t>There is strong evidence that</w:t>
-            </w:r>
-            <w:r>
-              <w:t xml:space="preserve"> </w:t>
-            </w:r>
-            <w:r>
-              <w:t xml:space="preserve">high </w:t>
-            </w:r>
-            <w:proofErr w:type="spellStart"/>
-            <w:r>
-              <w:t>ICSC</w:t>
-            </w:r>
-            <w:proofErr w:type="spellEnd"/>
-            <w:r>
-              <w:t xml:space="preserve"> is associated with reduced risk of </w:t>
-            </w:r>
-            <w:proofErr w:type="spellStart"/>
-            <w:proofErr w:type="gramStart"/>
-            <w:r>
-              <w:t>CMD</w:t>
-            </w:r>
-            <w:proofErr w:type="spellEnd"/>
-            <w:proofErr w:type="gramEnd"/>
-          </w:p>
-          <w:p>
-            <w:pPr>
-              <w:pStyle w:val="Puntoelenco"/>
-            </w:pPr>
-            <w:r>
-              <w:t xml:space="preserve">The results for </w:t>
-            </w:r>
-            <w:proofErr w:type="spellStart"/>
-            <w:r>
-              <w:t>ISSC</w:t>
-            </w:r>
-            <w:proofErr w:type="spellEnd"/>
-            <w:r>
-              <w:t xml:space="preserve"> were more varied.</w:t>
-            </w:r>
-            <w:r>
-              <w:t xml:space="preserve"> </w:t>
-            </w:r>
-            <w:r>
-              <w:t xml:space="preserve">The six effect estimates from four cohort studies were inconclusive, with </w:t>
-            </w:r>
-            <w:proofErr w:type="gramStart"/>
-            <w:r>
-              <w:t>a roughly equal</w:t>
-            </w:r>
-            <w:proofErr w:type="gramEnd"/>
-            <w:r>
-              <w:t xml:space="preserve"> distribution of a positive association with </w:t>
-            </w:r>
-            <w:proofErr w:type="spellStart"/>
-            <w:r>
-              <w:t>CMD</w:t>
-            </w:r>
-            <w:proofErr w:type="spellEnd"/>
-            <w:r>
-              <w:t xml:space="preserve"> and no association.</w:t>
-            </w:r>
-          </w:p>
-          <w:p>
-            <w:pPr>
-              <w:pStyle w:val="Puntoelenco"/>
-            </w:pPr>
-            <w:r>
-              <w:t>A total of nine studies measured ESC, seven of which were cross-sectional and two cohorts</w:t>
-            </w:r>
-            <w:r>
-              <w:t xml:space="preserve">. </w:t>
-            </w:r>
-            <w:r>
-              <w:t xml:space="preserve">The cross-sectional studies provided </w:t>
-            </w:r>
-            <w:proofErr w:type="gramStart"/>
-            <w:r>
-              <w:t>strong evidence</w:t>
-            </w:r>
-            <w:proofErr w:type="gramEnd"/>
-            <w:r>
-              <w:t xml:space="preserve"> that higher </w:t>
-            </w:r>
-            <w:proofErr w:type="spellStart"/>
-            <w:r>
-              <w:t>ECSC</w:t>
-            </w:r>
-            <w:proofErr w:type="spellEnd"/>
-            <w:r>
-              <w:t xml:space="preserve"> is associated with lower</w:t>
-            </w:r>
-            <w:r>
-              <w:t xml:space="preserve"> </w:t>
-            </w:r>
-            <w:r>
-              <w:t>risk of CMD</w:t>
-            </w:r>
-            <w:r>
-              <w:t>.</w:t>
-            </w:r>
-          </w:p>
-          <w:p>
-            <w:pPr>
-              <w:pStyle w:val="Puntoelenco"/>
-            </w:pPr>
-            <w:r>
-              <w:t xml:space="preserve">For </w:t>
-            </w:r>
-            <w:proofErr w:type="spellStart"/>
-            <w:r>
-              <w:t>ESSC</w:t>
-            </w:r>
-            <w:proofErr w:type="spellEnd"/>
-            <w:r>
-              <w:t xml:space="preserve">, a similar pattern as for </w:t>
-            </w:r>
-            <w:proofErr w:type="spellStart"/>
-            <w:r>
-              <w:t>ISSC</w:t>
-            </w:r>
-            <w:proofErr w:type="spellEnd"/>
-            <w:r>
-              <w:t xml:space="preserve"> </w:t>
-            </w:r>
-            <w:proofErr w:type="gramStart"/>
-            <w:r>
-              <w:t>was observed</w:t>
-            </w:r>
-            <w:proofErr w:type="gramEnd"/>
+              <w:t xml:space="preserve"> was observed</w:t>
+            </w:r>
             <w:r>
               <w:t xml:space="preserve">, </w:t>
             </w:r>
@@ -12327,15 +11910,7 @@
               <w:t xml:space="preserve"> Thus, it in</w:t>
             </w:r>
             <w:r>
-              <w:t xml:space="preserve">corporates the </w:t>
-            </w:r>
-            <w:proofErr w:type="gramStart"/>
-            <w:r>
-              <w:t>high levels</w:t>
-            </w:r>
-            <w:proofErr w:type="gramEnd"/>
-            <w:r>
-              <w:t xml:space="preserve"> of co-morbidity between different psychiatric conditions</w:t>
+              <w:t>corporates the high levels of co-morbidity between different psychiatric conditions</w:t>
             </w:r>
             <w:r>
               <w:t>.</w:t>
@@ -12469,15 +12044,7 @@
               <w:pStyle w:val="Puntoelenco"/>
             </w:pPr>
             <w:r>
-              <w:t xml:space="preserve">mental disorders can </w:t>
-            </w:r>
-            <w:proofErr w:type="gramStart"/>
-            <w:r>
-              <w:t>be viewed</w:t>
-            </w:r>
-            <w:proofErr w:type="gramEnd"/>
-            <w:r>
-              <w:t xml:space="preserve"> as a component of </w:t>
+              <w:t xml:space="preserve">mental disorders can be viewed as a component of </w:t>
             </w:r>
             <w:r>
               <w:rPr>
@@ -12787,13 +12354,8 @@
               <w:pStyle w:val="Puntoelenco"/>
             </w:pPr>
             <w:r>
-              <w:t>Papers based on symptoms scales</w:t>
-            </w:r>
-            <w:proofErr w:type="gramStart"/>
-            <w:r>
-              <w:t xml:space="preserve">.  </w:t>
-            </w:r>
-            <w:proofErr w:type="gramEnd"/>
+              <w:t xml:space="preserve">Papers based on symptoms scales.  </w:t>
+            </w:r>
           </w:p>
           <w:p>
             <w:pPr>
@@ -12811,15 +12373,7 @@
               <w:sym w:font="Wingdings" w:char="F0E0"/>
             </w:r>
             <w:r>
-              <w:t xml:space="preserve"> MH index generated from </w:t>
-            </w:r>
-            <w:proofErr w:type="gramStart"/>
-            <w:r>
-              <w:t>8</w:t>
-            </w:r>
-            <w:proofErr w:type="gramEnd"/>
-            <w:r>
-              <w:t xml:space="preserve"> q</w:t>
+              <w:t xml:space="preserve"> MH index generated from 8 q</w:t>
             </w:r>
             <w:r>
               <w:t xml:space="preserve">uestions in a survey SF36. Problematic issue of this approach is that </w:t>
@@ -12857,33 +12411,62 @@
               <w:sym w:font="Wingdings" w:char="F0E0"/>
             </w:r>
             <w:r>
-              <w:t xml:space="preserve"> also use SF36 to create index. Linear probability and probit model indicate increase in likelihood of labor force participation when MH improves by 1std dev. When endogeneity is accounted for (</w:t>
+              <w:t xml:space="preserve"> also use SF36 to create index. Linear probability and probit model indicate increase in likelihood of labor force participation when MH improves by 1std dev. When endogeneity is accounted for </w:t>
+            </w:r>
+            <w:r>
+              <w:rPr>
+                <w:color w:val="9900CC"/>
+              </w:rPr>
+              <w:t>(</w:t>
             </w:r>
             <w:r>
               <w:rPr>
                 <w:b/>
                 <w:bCs/>
-              </w:rPr>
-              <w:t xml:space="preserve">instrument: use recent </w:t>
-            </w:r>
-            <w:proofErr w:type="gramStart"/>
+                <w:color w:val="9900CC"/>
+              </w:rPr>
+              <w:t xml:space="preserve">instrument: use </w:t>
+            </w:r>
             <w:r>
               <w:rPr>
                 <w:b/>
                 <w:bCs/>
-              </w:rPr>
-              <w:t>friends</w:t>
-            </w:r>
-            <w:proofErr w:type="gramEnd"/>
+                <w:color w:val="9900CC"/>
+                <w:sz w:val="18"/>
+                <w:szCs w:val="18"/>
+              </w:rPr>
+              <w:t xml:space="preserve">recent </w:t>
+            </w:r>
+            <w:proofErr w:type="gramStart"/>
             <w:r>
               <w:rPr>
                 <w:b/>
                 <w:bCs/>
+                <w:color w:val="9900CC"/>
+                <w:sz w:val="18"/>
+                <w:szCs w:val="18"/>
+              </w:rPr>
+              <w:t>friends</w:t>
+            </w:r>
+            <w:proofErr w:type="gramEnd"/>
+            <w:r>
+              <w:rPr>
+                <w:b/>
+                <w:bCs/>
+                <w:color w:val="9900CC"/>
+                <w:sz w:val="18"/>
+                <w:szCs w:val="18"/>
               </w:rPr>
               <w:t xml:space="preserve"> death</w:t>
             </w:r>
             <w:r>
-              <w:t xml:space="preserve">) much larger effect from improved MH. </w:t>
+              <w:rPr>
+                <w:color w:val="9900CC"/>
+              </w:rPr>
+              <w:t xml:space="preserve">) </w:t>
+            </w:r>
+            <w:r>
+              <w:t xml:space="preserve">much larger effect from improved MH. </w:t>
             </w:r>
           </w:p>
           <w:p>
@@ -13297,15 +12880,7 @@
               <w:ind w:left="720"/>
             </w:pPr>
             <w:r>
-              <w:t xml:space="preserve">Or use the parent experience with period of sadness of at least 2 weeks, or constant anxiety/nervousness for 1 month during </w:t>
-            </w:r>
-            <w:proofErr w:type="gramStart"/>
-            <w:r>
-              <w:t>most of</w:t>
-            </w:r>
-            <w:proofErr w:type="gramEnd"/>
-            <w:r>
-              <w:t xml:space="preserve"> childhood.</w:t>
+              <w:t>Or use the parent experience with period of sadness of at least 2 weeks, or constant anxiety/nervousness for 1 month during most of childhood.</w:t>
             </w:r>
           </w:p>
           <w:p>
@@ -13327,15 +12902,7 @@
             </w:r>
             <w:proofErr w:type="spellEnd"/>
             <w:r>
-              <w:t xml:space="preserve"> 2012 shows beta can </w:t>
-            </w:r>
-            <w:proofErr w:type="gramStart"/>
-            <w:r>
-              <w:t>be estimated</w:t>
-            </w:r>
-            <w:proofErr w:type="gramEnd"/>
-            <w:r>
-              <w:t xml:space="preserve"> consistently using </w:t>
+              <w:t xml:space="preserve"> 2012 shows beta can be estimated consistently using </w:t>
             </w:r>
             <m:oMath>
               <m:d>
@@ -13812,15 +13379,7 @@
               <w:t xml:space="preserve"> </w:t>
             </w:r>
             <w:r>
-              <w:t xml:space="preserve">almost </w:t>
-            </w:r>
-            <w:proofErr w:type="gramStart"/>
-            <w:r>
-              <w:t>18</w:t>
-            </w:r>
-            <w:proofErr w:type="gramEnd"/>
-            <w:r>
-              <w:t xml:space="preserve"> percentage point increase in the likelihood of employment and labor force participation for men; and slightly lower 11 percentage point increases, respectively, for women</w:t>
+              <w:t>almost 18 percentage point increase in the likelihood of employment and labor force participation for men; and slightly lower 11 percentage point increases, respectively, for women</w:t>
             </w:r>
           </w:p>
           <w:p>
@@ -13851,15 +13410,7 @@
               <w:ind w:left="720"/>
             </w:pPr>
             <w:r>
-              <w:t xml:space="preserve">We compute the gains in employment by using the number of individuals, 24- to 64-year-old, </w:t>
-            </w:r>
-            <w:proofErr w:type="gramStart"/>
-            <w:r>
-              <w:t>that</w:t>
-            </w:r>
-            <w:proofErr w:type="gramEnd"/>
-            <w:r>
-              <w:t xml:space="preserve"> are in the labor force18 (BLS, 2002a), the prevalence rate of any mental disorder,19 and the estimated increase in the likelihood of employment.</w:t>
+              <w:t>We compute the gains in employment by using the number of individuals, 24- to 64-year-old, that are in the labor force18 (BLS, 2002a), the prevalence rate of any mental disorder,19 and the estimated increase in the likelihood of employment.</w:t>
             </w:r>
           </w:p>
           <w:p>
@@ -14141,15 +13692,7 @@
               <w:pStyle w:val="Puntoelenco"/>
             </w:pPr>
             <w:r>
-              <w:t xml:space="preserve">Older people focused study. There will be </w:t>
-            </w:r>
-            <w:proofErr w:type="gramStart"/>
-            <w:r>
-              <w:t>more and more</w:t>
-            </w:r>
-            <w:proofErr w:type="gramEnd"/>
-            <w:r>
-              <w:t xml:space="preserve"> older people. </w:t>
+              <w:t xml:space="preserve">Older people focused study. There will be more and more older people. </w:t>
             </w:r>
           </w:p>
           <w:p>
@@ -14365,15 +13908,7 @@
               <w:t>The analyses were run in both maximum likelihood as well as maximum likelihood with robust SEs</w:t>
             </w:r>
             <w:r>
-              <w:t xml:space="preserve"> (both with bootstrapping </w:t>
-            </w:r>
-            <w:proofErr w:type="gramStart"/>
-            <w:r>
-              <w:t>5000</w:t>
-            </w:r>
-            <w:proofErr w:type="gramEnd"/>
-            <w:r>
-              <w:t xml:space="preserve"> iterations).</w:t>
+              <w:t xml:space="preserve"> (both with bootstrapping 5000 iterations).</w:t>
             </w:r>
           </w:p>
           <w:p>
@@ -14804,13 +14339,8 @@
               <w:pStyle w:val="Puntoelenco"/>
               <w:ind w:left="720"/>
             </w:pPr>
-            <w:proofErr w:type="gramStart"/>
-            <w:r>
-              <w:t>Large changes</w:t>
-            </w:r>
-            <w:proofErr w:type="gramEnd"/>
-            <w:r>
-              <w:t xml:space="preserve"> to activity and sleep </w:t>
+            <w:r>
+              <w:t xml:space="preserve">Large changes to activity and sleep </w:t>
             </w:r>
           </w:p>
           <w:p>

</xml_diff>